<commit_message>
Eind opdracht A af
Bijna klaar met opdracht B moet nog alleen fixen dat het geen null returned en nog een stored function toevoegen aan de stored procedure
</commit_message>
<xml_diff>
--- a/B6_Dylan_vragen_opdrachten.docx
+++ b/B6_Dylan_vragen_opdrachten.docx
@@ -21,11 +21,9 @@
       <w:r>
         <w:t xml:space="preserve">Een soort van </w:t>
       </w:r>
-      <w:proofErr w:type="spellStart"/>
-      <w:r>
-        <w:t>quiry</w:t>
-      </w:r>
-      <w:proofErr w:type="spellEnd"/>
+      <w:r>
+        <w:t>query</w:t>
+      </w:r>
       <w:r>
         <w:t xml:space="preserve"> </w:t>
       </w:r>
@@ -404,8 +402,6 @@
       <w:r>
         <w:t>WHERE status = 'Betaald'</w:t>
       </w:r>
-      <w:bookmarkStart w:id="0" w:name="_GoBack"/>
-      <w:bookmarkEnd w:id="0"/>
     </w:p>
     <w:p/>
     <w:p>
@@ -576,83 +572,217 @@
       </w:r>
     </w:p>
     <w:p>
-      <w:r>
-        <w:t>AFTER UPDATE ON `boeking`</w:t>
-      </w:r>
-    </w:p>
-    <w:p>
-      <w:r>
+      <w:pPr>
+        <w:rPr>
+          <w:lang w:val="en-GB"/>
+        </w:rPr>
+      </w:pPr>
+      <w:r>
+        <w:rPr>
+          <w:lang w:val="en-GB"/>
+        </w:rPr>
+        <w:t>AFTER UPDATE ON `</w:t>
+      </w:r>
+      <w:proofErr w:type="spellStart"/>
+      <w:r>
+        <w:rPr>
+          <w:lang w:val="en-GB"/>
+        </w:rPr>
+        <w:t>boeking</w:t>
+      </w:r>
+      <w:proofErr w:type="spellEnd"/>
+      <w:r>
+        <w:rPr>
+          <w:lang w:val="en-GB"/>
+        </w:rPr>
+        <w:t>`</w:t>
+      </w:r>
+    </w:p>
+    <w:p>
+      <w:pPr>
+        <w:rPr>
+          <w:lang w:val="en-GB"/>
+        </w:rPr>
+      </w:pPr>
+      <w:r>
+        <w:rPr>
+          <w:lang w:val="en-GB"/>
+        </w:rPr>
         <w:t>FOR EACH ROW</w:t>
       </w:r>
     </w:p>
     <w:p>
-      <w:r>
+      <w:pPr>
+        <w:rPr>
+          <w:lang w:val="en-GB"/>
+        </w:rPr>
+      </w:pPr>
+      <w:r>
+        <w:rPr>
+          <w:lang w:val="en-GB"/>
+        </w:rPr>
         <w:t>BEGIN</w:t>
       </w:r>
     </w:p>
     <w:p>
-      <w:r>
+      <w:pPr>
+        <w:rPr>
+          <w:lang w:val="en-GB"/>
+        </w:rPr>
+      </w:pPr>
+      <w:r>
+        <w:rPr>
+          <w:lang w:val="en-GB"/>
+        </w:rPr>
         <w:t xml:space="preserve">   SET @</w:t>
       </w:r>
       <w:proofErr w:type="spellStart"/>
       <w:r>
+        <w:rPr>
+          <w:lang w:val="en-GB"/>
+        </w:rPr>
         <w:t>aantalBetaald</w:t>
       </w:r>
       <w:proofErr w:type="spellEnd"/>
       <w:r>
-        <w:t xml:space="preserve"> = (SELECT SUM(status) FROM boeking WHERE status = 'Betaald');</w:t>
-      </w:r>
-    </w:p>
-    <w:p>
-      <w:r>
+        <w:rPr>
+          <w:lang w:val="en-GB"/>
+        </w:rPr>
+        <w:t xml:space="preserve"> = (SELECT SUM(status) FROM </w:t>
+      </w:r>
+      <w:proofErr w:type="spellStart"/>
+      <w:r>
+        <w:rPr>
+          <w:lang w:val="en-GB"/>
+        </w:rPr>
+        <w:t>boeking</w:t>
+      </w:r>
+      <w:proofErr w:type="spellEnd"/>
+      <w:r>
+        <w:rPr>
+          <w:lang w:val="en-GB"/>
+        </w:rPr>
+        <w:t xml:space="preserve"> WHERE status = '</w:t>
+      </w:r>
+      <w:proofErr w:type="spellStart"/>
+      <w:r>
+        <w:rPr>
+          <w:lang w:val="en-GB"/>
+        </w:rPr>
+        <w:t>Betaald</w:t>
+      </w:r>
+      <w:proofErr w:type="spellEnd"/>
+      <w:r>
+        <w:rPr>
+          <w:lang w:val="en-GB"/>
+        </w:rPr>
+        <w:t>');</w:t>
+      </w:r>
+    </w:p>
+    <w:p>
+      <w:pPr>
+        <w:rPr>
+          <w:lang w:val="en-GB"/>
+        </w:rPr>
+      </w:pPr>
+      <w:r>
+        <w:rPr>
+          <w:lang w:val="en-GB"/>
+        </w:rPr>
         <w:t xml:space="preserve">   SET @</w:t>
       </w:r>
       <w:proofErr w:type="spellStart"/>
       <w:r>
+        <w:rPr>
+          <w:lang w:val="en-GB"/>
+        </w:rPr>
         <w:t>aantalRijen</w:t>
       </w:r>
       <w:proofErr w:type="spellEnd"/>
       <w:r>
+        <w:rPr>
+          <w:lang w:val="en-GB"/>
+        </w:rPr>
         <w:t xml:space="preserve"> = (SELECT COUNT(IFNULL(</w:t>
       </w:r>
       <w:proofErr w:type="spellStart"/>
       <w:r>
+        <w:rPr>
+          <w:lang w:val="en-GB"/>
+        </w:rPr>
         <w:t>Aantal_volwassenen</w:t>
       </w:r>
       <w:proofErr w:type="spellEnd"/>
       <w:r>
+        <w:rPr>
+          <w:lang w:val="en-GB"/>
+        </w:rPr>
         <w:t xml:space="preserve">, 1)) FROM </w:t>
       </w:r>
       <w:proofErr w:type="spellStart"/>
       <w:r>
+        <w:rPr>
+          <w:lang w:val="en-GB"/>
+        </w:rPr>
         <w:t>klant_statistieken</w:t>
       </w:r>
       <w:proofErr w:type="spellEnd"/>
       <w:r>
+        <w:rPr>
+          <w:lang w:val="en-GB"/>
+        </w:rPr>
         <w:t>);</w:t>
       </w:r>
     </w:p>
     <w:p>
-      <w:r>
+      <w:pPr>
+        <w:rPr>
+          <w:lang w:val="en-GB"/>
+        </w:rPr>
+      </w:pPr>
+      <w:r>
+        <w:rPr>
+          <w:lang w:val="en-GB"/>
+        </w:rPr>
         <w:t xml:space="preserve">   SET @datum = (SELECT CURDATE());</w:t>
       </w:r>
     </w:p>
     <w:p>
-      <w:r>
+      <w:pPr>
+        <w:rPr>
+          <w:lang w:val="en-GB"/>
+        </w:rPr>
+      </w:pPr>
+      <w:r>
+        <w:rPr>
+          <w:lang w:val="en-GB"/>
+        </w:rPr>
         <w:t xml:space="preserve">   IF @</w:t>
       </w:r>
       <w:proofErr w:type="spellStart"/>
       <w:r>
+        <w:rPr>
+          <w:lang w:val="en-GB"/>
+        </w:rPr>
         <w:t>aantalRijen</w:t>
       </w:r>
       <w:proofErr w:type="spellEnd"/>
       <w:r>
+        <w:rPr>
+          <w:lang w:val="en-GB"/>
+        </w:rPr>
         <w:t xml:space="preserve"> = 0 THEN</w:t>
       </w:r>
     </w:p>
     <w:p>
       <w:r>
-        <w:t xml:space="preserve">      INSERT INTO </w:t>
+        <w:rPr>
+          <w:lang w:val="en-GB"/>
+        </w:rPr>
+        <w:t xml:space="preserve">      </w:t>
+      </w:r>
+      <w:r>
+        <w:t xml:space="preserve">INSERT INTO </w:t>
       </w:r>
       <w:proofErr w:type="spellStart"/>
       <w:r>
@@ -1045,12 +1175,14 @@
         <w:rPr>
           <w:sz w:val="36"/>
           <w:szCs w:val="36"/>
+          <w:lang w:val="en-GB"/>
         </w:rPr>
       </w:pPr>
       <w:r>
         <w:rPr>
           <w:sz w:val="36"/>
           <w:szCs w:val="36"/>
+          <w:lang w:val="en-GB"/>
         </w:rPr>
         <w:lastRenderedPageBreak/>
         <w:t xml:space="preserve">Trigger </w:t>
@@ -1059,137 +1191,299 @@
         <w:rPr>
           <w:sz w:val="36"/>
           <w:szCs w:val="36"/>
-        </w:rPr>
-        <w:t>&amp; Events – Opdracht</w:t>
-      </w:r>
-    </w:p>
-    <w:p>
-      <w:pPr>
+          <w:lang w:val="en-GB"/>
+        </w:rPr>
+        <w:t xml:space="preserve">&amp; Events – </w:t>
+      </w:r>
+      <w:proofErr w:type="spellStart"/>
+      <w:r>
         <w:rPr>
           <w:sz w:val="36"/>
           <w:szCs w:val="36"/>
-        </w:rPr>
-      </w:pPr>
+          <w:lang w:val="en-GB"/>
+        </w:rPr>
+        <w:t>Opdracht</w:t>
+      </w:r>
+      <w:proofErr w:type="spellEnd"/>
     </w:p>
     <w:p>
       <w:pPr>
         <w:rPr>
           <w:sz w:val="36"/>
           <w:szCs w:val="36"/>
-        </w:rPr>
-      </w:pPr>
-      <w:r>
+          <w:lang w:val="en-GB"/>
+        </w:rPr>
+      </w:pPr>
+    </w:p>
+    <w:p>
+      <w:pPr>
         <w:rPr>
           <w:sz w:val="36"/>
           <w:szCs w:val="36"/>
+          <w:lang w:val="en-GB"/>
+        </w:rPr>
+      </w:pPr>
+      <w:r>
+        <w:rPr>
+          <w:sz w:val="36"/>
+          <w:szCs w:val="36"/>
+          <w:lang w:val="en-GB"/>
         </w:rPr>
         <w:t>1.</w:t>
       </w:r>
     </w:p>
     <w:p>
-      <w:r>
+      <w:pPr>
+        <w:rPr>
+          <w:lang w:val="en-GB"/>
+        </w:rPr>
+      </w:pPr>
+      <w:r>
+        <w:rPr>
+          <w:lang w:val="en-GB"/>
+        </w:rPr>
         <w:t>DELIMITER $$</w:t>
       </w:r>
     </w:p>
     <w:p>
-      <w:r>
+      <w:pPr>
+        <w:rPr>
+          <w:lang w:val="en-GB"/>
+        </w:rPr>
+      </w:pPr>
+      <w:r>
+        <w:rPr>
+          <w:lang w:val="en-GB"/>
+        </w:rPr>
         <w:t xml:space="preserve">CREATE TRIGGER ` </w:t>
       </w:r>
       <w:proofErr w:type="spellStart"/>
       <w:r>
+        <w:rPr>
+          <w:lang w:val="en-GB"/>
+        </w:rPr>
         <w:t>telKinderenUpdate</w:t>
       </w:r>
       <w:proofErr w:type="spellEnd"/>
       <w:r>
+        <w:rPr>
+          <w:lang w:val="en-GB"/>
+        </w:rPr>
         <w:t>`</w:t>
       </w:r>
     </w:p>
     <w:p>
-      <w:r>
-        <w:t>AFTER INSERT ON `boeking`</w:t>
-      </w:r>
-    </w:p>
-    <w:p>
-      <w:r>
+      <w:pPr>
+        <w:rPr>
+          <w:lang w:val="en-GB"/>
+        </w:rPr>
+      </w:pPr>
+      <w:r>
+        <w:rPr>
+          <w:lang w:val="en-GB"/>
+        </w:rPr>
+        <w:t>AFTER INSERT ON `</w:t>
+      </w:r>
+      <w:proofErr w:type="spellStart"/>
+      <w:r>
+        <w:rPr>
+          <w:lang w:val="en-GB"/>
+        </w:rPr>
+        <w:t>boeking</w:t>
+      </w:r>
+      <w:proofErr w:type="spellEnd"/>
+      <w:r>
+        <w:rPr>
+          <w:lang w:val="en-GB"/>
+        </w:rPr>
+        <w:t>`</w:t>
+      </w:r>
+    </w:p>
+    <w:p>
+      <w:pPr>
+        <w:rPr>
+          <w:lang w:val="en-GB"/>
+        </w:rPr>
+      </w:pPr>
+      <w:r>
+        <w:rPr>
+          <w:lang w:val="en-GB"/>
+        </w:rPr>
         <w:t>FOR EACH ROW</w:t>
       </w:r>
     </w:p>
     <w:p>
-      <w:r>
+      <w:pPr>
+        <w:rPr>
+          <w:lang w:val="en-GB"/>
+        </w:rPr>
+      </w:pPr>
+      <w:r>
+        <w:rPr>
+          <w:lang w:val="en-GB"/>
+        </w:rPr>
         <w:t>BEGIN</w:t>
       </w:r>
     </w:p>
     <w:p>
-      <w:r>
+      <w:pPr>
+        <w:rPr>
+          <w:lang w:val="en-GB"/>
+        </w:rPr>
+      </w:pPr>
+      <w:r>
+        <w:rPr>
+          <w:lang w:val="en-GB"/>
+        </w:rPr>
         <w:t xml:space="preserve"> SET @</w:t>
       </w:r>
       <w:proofErr w:type="spellStart"/>
       <w:r>
+        <w:rPr>
+          <w:lang w:val="en-GB"/>
+        </w:rPr>
         <w:t>aantalKinderen</w:t>
       </w:r>
       <w:proofErr w:type="spellEnd"/>
       <w:r>
+        <w:rPr>
+          <w:lang w:val="en-GB"/>
+        </w:rPr>
         <w:t xml:space="preserve"> = (SELECT SUM(</w:t>
       </w:r>
       <w:proofErr w:type="spellStart"/>
       <w:r>
+        <w:rPr>
+          <w:lang w:val="en-GB"/>
+        </w:rPr>
         <w:t>Aantal_kinderen</w:t>
       </w:r>
       <w:proofErr w:type="spellEnd"/>
       <w:r>
-        <w:t>) FROM boeking);</w:t>
-      </w:r>
-    </w:p>
-    <w:p>
-      <w:r>
+        <w:rPr>
+          <w:lang w:val="en-GB"/>
+        </w:rPr>
+        <w:t xml:space="preserve">) FROM </w:t>
+      </w:r>
+      <w:proofErr w:type="spellStart"/>
+      <w:r>
+        <w:rPr>
+          <w:lang w:val="en-GB"/>
+        </w:rPr>
+        <w:t>boeking</w:t>
+      </w:r>
+      <w:proofErr w:type="spellEnd"/>
+      <w:r>
+        <w:rPr>
+          <w:lang w:val="en-GB"/>
+        </w:rPr>
+        <w:t>);</w:t>
+      </w:r>
+    </w:p>
+    <w:p>
+      <w:pPr>
+        <w:rPr>
+          <w:lang w:val="en-GB"/>
+        </w:rPr>
+      </w:pPr>
+      <w:r>
+        <w:rPr>
+          <w:lang w:val="en-GB"/>
+        </w:rPr>
         <w:t xml:space="preserve"> SET @</w:t>
       </w:r>
       <w:proofErr w:type="spellStart"/>
       <w:r>
+        <w:rPr>
+          <w:lang w:val="en-GB"/>
+        </w:rPr>
         <w:t>aantalRijen</w:t>
       </w:r>
       <w:proofErr w:type="spellEnd"/>
       <w:r>
+        <w:rPr>
+          <w:lang w:val="en-GB"/>
+        </w:rPr>
         <w:t xml:space="preserve"> = (SELECT COUNT(IFNULL(</w:t>
       </w:r>
       <w:proofErr w:type="spellStart"/>
       <w:r>
+        <w:rPr>
+          <w:lang w:val="en-GB"/>
+        </w:rPr>
         <w:t>Aantal_volwassenen</w:t>
       </w:r>
       <w:proofErr w:type="spellEnd"/>
       <w:r>
+        <w:rPr>
+          <w:lang w:val="en-GB"/>
+        </w:rPr>
         <w:t xml:space="preserve">, 1)) FROM </w:t>
       </w:r>
       <w:proofErr w:type="spellStart"/>
       <w:r>
+        <w:rPr>
+          <w:lang w:val="en-GB"/>
+        </w:rPr>
         <w:t>klant_statistieken</w:t>
       </w:r>
       <w:proofErr w:type="spellEnd"/>
       <w:r>
+        <w:rPr>
+          <w:lang w:val="en-GB"/>
+        </w:rPr>
         <w:t>);</w:t>
       </w:r>
     </w:p>
     <w:p>
-      <w:r>
+      <w:pPr>
+        <w:rPr>
+          <w:lang w:val="en-GB"/>
+        </w:rPr>
+      </w:pPr>
+      <w:r>
+        <w:rPr>
+          <w:lang w:val="en-GB"/>
+        </w:rPr>
         <w:t xml:space="preserve"> SET @datum = (SELECT CURDATE());</w:t>
       </w:r>
     </w:p>
     <w:p>
-      <w:r>
+      <w:pPr>
+        <w:rPr>
+          <w:lang w:val="en-GB"/>
+        </w:rPr>
+      </w:pPr>
+      <w:r>
+        <w:rPr>
+          <w:lang w:val="en-GB"/>
+        </w:rPr>
         <w:t>IF @</w:t>
       </w:r>
       <w:proofErr w:type="spellStart"/>
       <w:r>
+        <w:rPr>
+          <w:lang w:val="en-GB"/>
+        </w:rPr>
         <w:t>aantalRijen</w:t>
       </w:r>
       <w:proofErr w:type="spellEnd"/>
       <w:r>
+        <w:rPr>
+          <w:lang w:val="en-GB"/>
+        </w:rPr>
         <w:t xml:space="preserve"> = 0 THEN</w:t>
       </w:r>
     </w:p>
     <w:p>
       <w:r>
-        <w:t xml:space="preserve"> INSERT INTO </w:t>
+        <w:rPr>
+          <w:lang w:val="en-GB"/>
+        </w:rPr>
+        <w:t xml:space="preserve"> </w:t>
+      </w:r>
+      <w:r>
+        <w:t xml:space="preserve">INSERT INTO </w:t>
       </w:r>
       <w:proofErr w:type="spellStart"/>
       <w:r>
@@ -1269,197 +1563,387 @@
       </w:r>
     </w:p>
     <w:p>
-      <w:r>
-        <w:t xml:space="preserve"> END IF;</w:t>
-      </w:r>
-    </w:p>
-    <w:p>
-      <w:r>
+      <w:pPr>
+        <w:rPr>
+          <w:lang w:val="en-GB"/>
+        </w:rPr>
+      </w:pPr>
+      <w:r>
+        <w:t xml:space="preserve"> </w:t>
+      </w:r>
+      <w:r>
+        <w:rPr>
+          <w:lang w:val="en-GB"/>
+        </w:rPr>
+        <w:t>END IF;</w:t>
+      </w:r>
+    </w:p>
+    <w:p>
+      <w:pPr>
+        <w:rPr>
+          <w:lang w:val="en-GB"/>
+        </w:rPr>
+      </w:pPr>
+      <w:r>
+        <w:rPr>
+          <w:lang w:val="en-GB"/>
+        </w:rPr>
         <w:t>END$$</w:t>
       </w:r>
     </w:p>
     <w:p>
-      <w:r>
+      <w:pPr>
+        <w:rPr>
+          <w:lang w:val="en-GB"/>
+        </w:rPr>
+      </w:pPr>
+      <w:r>
+        <w:rPr>
+          <w:lang w:val="en-GB"/>
+        </w:rPr>
         <w:t>DELIMITER ;</w:t>
       </w:r>
     </w:p>
-    <w:p/>
-    <w:p>
-      <w:pPr>
-        <w:rPr>
-          <w:sz w:val="32"/>
-          <w:szCs w:val="32"/>
-        </w:rPr>
-      </w:pPr>
-    </w:p>
-    <w:p>
-      <w:pPr>
-        <w:rPr>
-          <w:sz w:val="32"/>
-          <w:szCs w:val="32"/>
-        </w:rPr>
-      </w:pPr>
-    </w:p>
-    <w:p>
-      <w:pPr>
-        <w:rPr>
-          <w:sz w:val="32"/>
-          <w:szCs w:val="32"/>
-        </w:rPr>
-      </w:pPr>
-    </w:p>
-    <w:p>
-      <w:pPr>
-        <w:rPr>
-          <w:sz w:val="32"/>
-          <w:szCs w:val="32"/>
-        </w:rPr>
-      </w:pPr>
-    </w:p>
-    <w:p>
-      <w:pPr>
-        <w:rPr>
-          <w:sz w:val="32"/>
-          <w:szCs w:val="32"/>
-        </w:rPr>
-      </w:pPr>
-    </w:p>
-    <w:p>
-      <w:pPr>
-        <w:rPr>
-          <w:sz w:val="32"/>
-          <w:szCs w:val="32"/>
-        </w:rPr>
-      </w:pPr>
-    </w:p>
-    <w:p>
-      <w:pPr>
-        <w:rPr>
-          <w:sz w:val="32"/>
-          <w:szCs w:val="32"/>
-        </w:rPr>
-      </w:pPr>
-    </w:p>
-    <w:p>
-      <w:pPr>
-        <w:rPr>
-          <w:sz w:val="32"/>
-          <w:szCs w:val="32"/>
-        </w:rPr>
-      </w:pPr>
-      <w:r>
-        <w:rPr>
-          <w:sz w:val="32"/>
-          <w:szCs w:val="32"/>
+    <w:p>
+      <w:pPr>
+        <w:rPr>
+          <w:lang w:val="en-GB"/>
+        </w:rPr>
+      </w:pPr>
+    </w:p>
+    <w:p>
+      <w:pPr>
+        <w:rPr>
+          <w:sz w:val="32"/>
+          <w:szCs w:val="32"/>
+          <w:lang w:val="en-GB"/>
+        </w:rPr>
+      </w:pPr>
+    </w:p>
+    <w:p>
+      <w:pPr>
+        <w:rPr>
+          <w:sz w:val="32"/>
+          <w:szCs w:val="32"/>
+          <w:lang w:val="en-GB"/>
+        </w:rPr>
+      </w:pPr>
+    </w:p>
+    <w:p>
+      <w:pPr>
+        <w:rPr>
+          <w:sz w:val="32"/>
+          <w:szCs w:val="32"/>
+          <w:lang w:val="en-GB"/>
+        </w:rPr>
+      </w:pPr>
+    </w:p>
+    <w:p>
+      <w:pPr>
+        <w:rPr>
+          <w:sz w:val="32"/>
+          <w:szCs w:val="32"/>
+          <w:lang w:val="en-GB"/>
+        </w:rPr>
+      </w:pPr>
+    </w:p>
+    <w:p>
+      <w:pPr>
+        <w:rPr>
+          <w:sz w:val="32"/>
+          <w:szCs w:val="32"/>
+          <w:lang w:val="en-GB"/>
+        </w:rPr>
+      </w:pPr>
+    </w:p>
+    <w:p>
+      <w:pPr>
+        <w:rPr>
+          <w:sz w:val="32"/>
+          <w:szCs w:val="32"/>
+          <w:lang w:val="en-GB"/>
+        </w:rPr>
+      </w:pPr>
+    </w:p>
+    <w:p>
+      <w:pPr>
+        <w:rPr>
+          <w:sz w:val="32"/>
+          <w:szCs w:val="32"/>
+          <w:lang w:val="en-GB"/>
+        </w:rPr>
+      </w:pPr>
+    </w:p>
+    <w:p>
+      <w:pPr>
+        <w:rPr>
+          <w:sz w:val="32"/>
+          <w:szCs w:val="32"/>
+          <w:lang w:val="en-GB"/>
+        </w:rPr>
+      </w:pPr>
+      <w:r>
+        <w:rPr>
+          <w:sz w:val="32"/>
+          <w:szCs w:val="32"/>
+          <w:lang w:val="en-GB"/>
         </w:rPr>
         <w:lastRenderedPageBreak/>
         <w:t>2.</w:t>
       </w:r>
     </w:p>
     <w:p>
-      <w:r>
+      <w:pPr>
+        <w:rPr>
+          <w:lang w:val="en-GB"/>
+        </w:rPr>
+      </w:pPr>
+      <w:r>
+        <w:rPr>
+          <w:lang w:val="en-GB"/>
+        </w:rPr>
         <w:t>DELIMITER $$</w:t>
       </w:r>
     </w:p>
     <w:p>
-      <w:r>
+      <w:pPr>
+        <w:rPr>
+          <w:lang w:val="en-GB"/>
+        </w:rPr>
+      </w:pPr>
+      <w:r>
+        <w:rPr>
+          <w:lang w:val="en-GB"/>
+        </w:rPr>
         <w:t xml:space="preserve">CREATE TRIGGER ` </w:t>
       </w:r>
       <w:proofErr w:type="spellStart"/>
       <w:r>
+        <w:rPr>
+          <w:lang w:val="en-GB"/>
+        </w:rPr>
         <w:t>telBetaaldUpdate</w:t>
       </w:r>
       <w:proofErr w:type="spellEnd"/>
       <w:r>
+        <w:rPr>
+          <w:lang w:val="en-GB"/>
+        </w:rPr>
         <w:t>`</w:t>
       </w:r>
     </w:p>
     <w:p>
-      <w:r>
-        <w:t>AFTER UPDATE ON `boeking`</w:t>
-      </w:r>
-    </w:p>
-    <w:p>
-      <w:r>
+      <w:pPr>
+        <w:rPr>
+          <w:lang w:val="en-GB"/>
+        </w:rPr>
+      </w:pPr>
+      <w:r>
+        <w:rPr>
+          <w:lang w:val="en-GB"/>
+        </w:rPr>
+        <w:t>AFTER UPDATE ON `</w:t>
+      </w:r>
+      <w:proofErr w:type="spellStart"/>
+      <w:r>
+        <w:rPr>
+          <w:lang w:val="en-GB"/>
+        </w:rPr>
+        <w:t>boeking</w:t>
+      </w:r>
+      <w:proofErr w:type="spellEnd"/>
+      <w:r>
+        <w:rPr>
+          <w:lang w:val="en-GB"/>
+        </w:rPr>
+        <w:t>`</w:t>
+      </w:r>
+    </w:p>
+    <w:p>
+      <w:pPr>
+        <w:rPr>
+          <w:lang w:val="en-GB"/>
+        </w:rPr>
+      </w:pPr>
+      <w:r>
+        <w:rPr>
+          <w:lang w:val="en-GB"/>
+        </w:rPr>
         <w:t>FOR EACH ROW</w:t>
       </w:r>
     </w:p>
     <w:p>
-      <w:r>
+      <w:pPr>
+        <w:rPr>
+          <w:lang w:val="en-GB"/>
+        </w:rPr>
+      </w:pPr>
+      <w:r>
+        <w:rPr>
+          <w:lang w:val="en-GB"/>
+        </w:rPr>
         <w:t>BEGIN</w:t>
       </w:r>
     </w:p>
     <w:p>
-      <w:r>
+      <w:pPr>
+        <w:rPr>
+          <w:lang w:val="en-GB"/>
+        </w:rPr>
+      </w:pPr>
+      <w:r>
+        <w:rPr>
+          <w:lang w:val="en-GB"/>
+        </w:rPr>
         <w:t xml:space="preserve"> SET @</w:t>
       </w:r>
       <w:proofErr w:type="spellStart"/>
       <w:r>
+        <w:rPr>
+          <w:lang w:val="en-GB"/>
+        </w:rPr>
         <w:t>aantalBetaald</w:t>
       </w:r>
       <w:proofErr w:type="spellEnd"/>
       <w:r>
-        <w:t xml:space="preserve"> = (SELECT SUM(status) </w:t>
-      </w:r>
-      <w:proofErr w:type="spellStart"/>
-      <w:r>
-        <w:t>where</w:t>
-      </w:r>
-      <w:proofErr w:type="spellEnd"/>
-      <w:r>
-        <w:t xml:space="preserve"> FROM boeking WHERE status = 'Betaald');</w:t>
-      </w:r>
-    </w:p>
-    <w:p>
-      <w:r>
+        <w:rPr>
+          <w:lang w:val="en-GB"/>
+        </w:rPr>
+        <w:t xml:space="preserve"> = (SELECT SUM(status) where FROM </w:t>
+      </w:r>
+      <w:proofErr w:type="spellStart"/>
+      <w:r>
+        <w:rPr>
+          <w:lang w:val="en-GB"/>
+        </w:rPr>
+        <w:t>boeking</w:t>
+      </w:r>
+      <w:proofErr w:type="spellEnd"/>
+      <w:r>
+        <w:rPr>
+          <w:lang w:val="en-GB"/>
+        </w:rPr>
+        <w:t xml:space="preserve"> WHERE status = '</w:t>
+      </w:r>
+      <w:proofErr w:type="spellStart"/>
+      <w:r>
+        <w:rPr>
+          <w:lang w:val="en-GB"/>
+        </w:rPr>
+        <w:t>Betaald</w:t>
+      </w:r>
+      <w:proofErr w:type="spellEnd"/>
+      <w:r>
+        <w:rPr>
+          <w:lang w:val="en-GB"/>
+        </w:rPr>
+        <w:t>');</w:t>
+      </w:r>
+    </w:p>
+    <w:p>
+      <w:pPr>
+        <w:rPr>
+          <w:lang w:val="en-GB"/>
+        </w:rPr>
+      </w:pPr>
+      <w:r>
+        <w:rPr>
+          <w:lang w:val="en-GB"/>
+        </w:rPr>
         <w:t xml:space="preserve"> SET @</w:t>
       </w:r>
       <w:proofErr w:type="spellStart"/>
       <w:r>
+        <w:rPr>
+          <w:lang w:val="en-GB"/>
+        </w:rPr>
         <w:t>aantalRijen</w:t>
       </w:r>
       <w:proofErr w:type="spellEnd"/>
       <w:r>
+        <w:rPr>
+          <w:lang w:val="en-GB"/>
+        </w:rPr>
         <w:t xml:space="preserve"> = (SELECT COUNT(IFNULL(</w:t>
       </w:r>
       <w:proofErr w:type="spellStart"/>
       <w:r>
+        <w:rPr>
+          <w:lang w:val="en-GB"/>
+        </w:rPr>
         <w:t>Aantal_volwassenen</w:t>
       </w:r>
       <w:proofErr w:type="spellEnd"/>
       <w:r>
+        <w:rPr>
+          <w:lang w:val="en-GB"/>
+        </w:rPr>
         <w:t xml:space="preserve">, 1)) FROM </w:t>
       </w:r>
       <w:proofErr w:type="spellStart"/>
       <w:r>
+        <w:rPr>
+          <w:lang w:val="en-GB"/>
+        </w:rPr>
         <w:t>klant_statistieken</w:t>
       </w:r>
       <w:proofErr w:type="spellEnd"/>
       <w:r>
+        <w:rPr>
+          <w:lang w:val="en-GB"/>
+        </w:rPr>
         <w:t>);</w:t>
       </w:r>
     </w:p>
     <w:p>
-      <w:r>
+      <w:pPr>
+        <w:rPr>
+          <w:lang w:val="en-GB"/>
+        </w:rPr>
+      </w:pPr>
+      <w:r>
+        <w:rPr>
+          <w:lang w:val="en-GB"/>
+        </w:rPr>
         <w:t xml:space="preserve"> SET @datum = (SELECT CURDATE());</w:t>
       </w:r>
     </w:p>
     <w:p>
-      <w:r>
+      <w:pPr>
+        <w:rPr>
+          <w:lang w:val="en-GB"/>
+        </w:rPr>
+      </w:pPr>
+      <w:r>
+        <w:rPr>
+          <w:lang w:val="en-GB"/>
+        </w:rPr>
         <w:t>IF @</w:t>
       </w:r>
       <w:proofErr w:type="spellStart"/>
       <w:r>
+        <w:rPr>
+          <w:lang w:val="en-GB"/>
+        </w:rPr>
         <w:t>aantalRijen</w:t>
       </w:r>
       <w:proofErr w:type="spellEnd"/>
       <w:r>
+        <w:rPr>
+          <w:lang w:val="en-GB"/>
+        </w:rPr>
         <w:t xml:space="preserve"> = 0 THEN</w:t>
       </w:r>
     </w:p>
     <w:p>
       <w:r>
-        <w:t xml:space="preserve"> INSERT INTO </w:t>
+        <w:rPr>
+          <w:lang w:val="en-GB"/>
+        </w:rPr>
+        <w:t xml:space="preserve"> </w:t>
+      </w:r>
+      <w:r>
+        <w:t xml:space="preserve">INSERT INTO </w:t>
       </w:r>
       <w:proofErr w:type="spellStart"/>
       <w:r>
@@ -1539,221 +2023,428 @@
       </w:r>
     </w:p>
     <w:p>
-      <w:r>
-        <w:t xml:space="preserve"> END IF;</w:t>
-      </w:r>
-    </w:p>
-    <w:p>
-      <w:r>
+      <w:pPr>
+        <w:rPr>
+          <w:lang w:val="en-GB"/>
+        </w:rPr>
+      </w:pPr>
+      <w:r>
+        <w:t xml:space="preserve"> </w:t>
+      </w:r>
+      <w:r>
+        <w:rPr>
+          <w:lang w:val="en-GB"/>
+        </w:rPr>
+        <w:t>END IF;</w:t>
+      </w:r>
+    </w:p>
+    <w:p>
+      <w:pPr>
+        <w:rPr>
+          <w:lang w:val="en-GB"/>
+        </w:rPr>
+      </w:pPr>
+      <w:r>
+        <w:rPr>
+          <w:lang w:val="en-GB"/>
+        </w:rPr>
         <w:t>END$$</w:t>
       </w:r>
     </w:p>
     <w:p>
-      <w:r>
+      <w:pPr>
+        <w:rPr>
+          <w:lang w:val="en-GB"/>
+        </w:rPr>
+      </w:pPr>
+      <w:r>
+        <w:rPr>
+          <w:lang w:val="en-GB"/>
+        </w:rPr>
         <w:t>DELIMITER ;</w:t>
       </w:r>
     </w:p>
-    <w:p/>
-    <w:p>
-      <w:pPr>
-        <w:rPr>
-          <w:sz w:val="32"/>
-          <w:szCs w:val="32"/>
-        </w:rPr>
-      </w:pPr>
-    </w:p>
-    <w:p>
-      <w:pPr>
-        <w:rPr>
-          <w:sz w:val="32"/>
-          <w:szCs w:val="32"/>
-        </w:rPr>
-      </w:pPr>
-    </w:p>
-    <w:p>
-      <w:pPr>
-        <w:rPr>
-          <w:sz w:val="32"/>
-          <w:szCs w:val="32"/>
-        </w:rPr>
-      </w:pPr>
-    </w:p>
-    <w:p>
-      <w:pPr>
-        <w:rPr>
-          <w:sz w:val="32"/>
-          <w:szCs w:val="32"/>
-        </w:rPr>
-      </w:pPr>
-    </w:p>
-    <w:p>
-      <w:pPr>
-        <w:rPr>
-          <w:sz w:val="32"/>
-          <w:szCs w:val="32"/>
-        </w:rPr>
-      </w:pPr>
-    </w:p>
-    <w:p>
-      <w:pPr>
-        <w:rPr>
-          <w:sz w:val="32"/>
-          <w:szCs w:val="32"/>
-        </w:rPr>
-      </w:pPr>
-    </w:p>
-    <w:p>
-      <w:pPr>
-        <w:rPr>
-          <w:sz w:val="32"/>
-          <w:szCs w:val="32"/>
-        </w:rPr>
-      </w:pPr>
-    </w:p>
-    <w:p>
-      <w:pPr>
-        <w:rPr>
-          <w:sz w:val="32"/>
-          <w:szCs w:val="32"/>
-        </w:rPr>
-      </w:pPr>
-    </w:p>
-    <w:p>
-      <w:pPr>
-        <w:rPr>
-          <w:sz w:val="32"/>
-          <w:szCs w:val="32"/>
-        </w:rPr>
-      </w:pPr>
-    </w:p>
-    <w:p>
-      <w:pPr>
-        <w:rPr>
-          <w:sz w:val="32"/>
-          <w:szCs w:val="32"/>
-        </w:rPr>
-      </w:pPr>
-    </w:p>
-    <w:p>
-      <w:pPr>
-        <w:rPr>
-          <w:sz w:val="32"/>
-          <w:szCs w:val="32"/>
-        </w:rPr>
-      </w:pPr>
-      <w:r>
-        <w:rPr>
-          <w:sz w:val="32"/>
-          <w:szCs w:val="32"/>
+    <w:p>
+      <w:pPr>
+        <w:rPr>
+          <w:lang w:val="en-GB"/>
+        </w:rPr>
+      </w:pPr>
+    </w:p>
+    <w:p>
+      <w:pPr>
+        <w:rPr>
+          <w:sz w:val="32"/>
+          <w:szCs w:val="32"/>
+          <w:lang w:val="en-GB"/>
+        </w:rPr>
+      </w:pPr>
+    </w:p>
+    <w:p>
+      <w:pPr>
+        <w:rPr>
+          <w:sz w:val="32"/>
+          <w:szCs w:val="32"/>
+          <w:lang w:val="en-GB"/>
+        </w:rPr>
+      </w:pPr>
+    </w:p>
+    <w:p>
+      <w:pPr>
+        <w:rPr>
+          <w:sz w:val="32"/>
+          <w:szCs w:val="32"/>
+          <w:lang w:val="en-GB"/>
+        </w:rPr>
+      </w:pPr>
+    </w:p>
+    <w:p>
+      <w:pPr>
+        <w:rPr>
+          <w:sz w:val="32"/>
+          <w:szCs w:val="32"/>
+          <w:lang w:val="en-GB"/>
+        </w:rPr>
+      </w:pPr>
+    </w:p>
+    <w:p>
+      <w:pPr>
+        <w:rPr>
+          <w:sz w:val="32"/>
+          <w:szCs w:val="32"/>
+          <w:lang w:val="en-GB"/>
+        </w:rPr>
+      </w:pPr>
+    </w:p>
+    <w:p>
+      <w:pPr>
+        <w:rPr>
+          <w:sz w:val="32"/>
+          <w:szCs w:val="32"/>
+          <w:lang w:val="en-GB"/>
+        </w:rPr>
+      </w:pPr>
+    </w:p>
+    <w:p>
+      <w:pPr>
+        <w:rPr>
+          <w:sz w:val="32"/>
+          <w:szCs w:val="32"/>
+          <w:lang w:val="en-GB"/>
+        </w:rPr>
+      </w:pPr>
+    </w:p>
+    <w:p>
+      <w:pPr>
+        <w:rPr>
+          <w:sz w:val="32"/>
+          <w:szCs w:val="32"/>
+          <w:lang w:val="en-GB"/>
+        </w:rPr>
+      </w:pPr>
+    </w:p>
+    <w:p>
+      <w:pPr>
+        <w:rPr>
+          <w:sz w:val="32"/>
+          <w:szCs w:val="32"/>
+          <w:lang w:val="en-GB"/>
+        </w:rPr>
+      </w:pPr>
+    </w:p>
+    <w:p>
+      <w:pPr>
+        <w:rPr>
+          <w:sz w:val="32"/>
+          <w:szCs w:val="32"/>
+          <w:lang w:val="en-GB"/>
+        </w:rPr>
+      </w:pPr>
+    </w:p>
+    <w:p>
+      <w:pPr>
+        <w:rPr>
+          <w:sz w:val="32"/>
+          <w:szCs w:val="32"/>
+          <w:lang w:val="en-GB"/>
+        </w:rPr>
+      </w:pPr>
+      <w:r>
+        <w:rPr>
+          <w:sz w:val="32"/>
+          <w:szCs w:val="32"/>
+          <w:lang w:val="en-GB"/>
         </w:rPr>
         <w:lastRenderedPageBreak/>
         <w:t>3.</w:t>
       </w:r>
     </w:p>
     <w:p>
-      <w:r>
+      <w:pPr>
+        <w:rPr>
+          <w:lang w:val="en-GB"/>
+        </w:rPr>
+      </w:pPr>
+      <w:r>
+        <w:rPr>
+          <w:lang w:val="en-GB"/>
+        </w:rPr>
         <w:t>DELIMITER $$</w:t>
       </w:r>
     </w:p>
     <w:p>
-      <w:r>
+      <w:pPr>
+        <w:rPr>
+          <w:lang w:val="en-GB"/>
+        </w:rPr>
+      </w:pPr>
+      <w:r>
+        <w:rPr>
+          <w:lang w:val="en-GB"/>
+        </w:rPr>
         <w:t xml:space="preserve">CREATE TRIGGER ` </w:t>
       </w:r>
       <w:proofErr w:type="spellStart"/>
       <w:r>
+        <w:rPr>
+          <w:lang w:val="en-GB"/>
+        </w:rPr>
         <w:t>telNietBetaaldUpdate</w:t>
       </w:r>
       <w:proofErr w:type="spellEnd"/>
       <w:r>
+        <w:rPr>
+          <w:lang w:val="en-GB"/>
+        </w:rPr>
         <w:t>`</w:t>
       </w:r>
     </w:p>
     <w:p>
-      <w:r>
-        <w:t>AFTER DELETE ON `boeking`</w:t>
-      </w:r>
-    </w:p>
-    <w:p>
-      <w:r>
+      <w:pPr>
+        <w:rPr>
+          <w:lang w:val="en-GB"/>
+        </w:rPr>
+      </w:pPr>
+      <w:r>
+        <w:rPr>
+          <w:lang w:val="en-GB"/>
+        </w:rPr>
+        <w:t>AFTER DELETE ON `</w:t>
+      </w:r>
+      <w:proofErr w:type="spellStart"/>
+      <w:r>
+        <w:rPr>
+          <w:lang w:val="en-GB"/>
+        </w:rPr>
+        <w:t>boeking</w:t>
+      </w:r>
+      <w:proofErr w:type="spellEnd"/>
+      <w:r>
+        <w:rPr>
+          <w:lang w:val="en-GB"/>
+        </w:rPr>
+        <w:t>`</w:t>
+      </w:r>
+    </w:p>
+    <w:p>
+      <w:pPr>
+        <w:rPr>
+          <w:lang w:val="en-GB"/>
+        </w:rPr>
+      </w:pPr>
+      <w:r>
+        <w:rPr>
+          <w:lang w:val="en-GB"/>
+        </w:rPr>
         <w:t>FOR EACH ROW</w:t>
       </w:r>
     </w:p>
     <w:p>
-      <w:r>
+      <w:pPr>
+        <w:rPr>
+          <w:lang w:val="en-GB"/>
+        </w:rPr>
+      </w:pPr>
+      <w:r>
+        <w:rPr>
+          <w:lang w:val="en-GB"/>
+        </w:rPr>
         <w:t>BEGIN</w:t>
       </w:r>
     </w:p>
     <w:p>
-      <w:r>
+      <w:pPr>
+        <w:rPr>
+          <w:lang w:val="en-GB"/>
+        </w:rPr>
+      </w:pPr>
+      <w:r>
+        <w:rPr>
+          <w:lang w:val="en-GB"/>
+        </w:rPr>
         <w:t xml:space="preserve"> SET @</w:t>
       </w:r>
       <w:proofErr w:type="spellStart"/>
       <w:r>
+        <w:rPr>
+          <w:lang w:val="en-GB"/>
+        </w:rPr>
         <w:t>aantalNietBetaald</w:t>
       </w:r>
       <w:proofErr w:type="spellEnd"/>
       <w:r>
-        <w:t xml:space="preserve"> = (SELECT SUM(status) </w:t>
-      </w:r>
-      <w:proofErr w:type="spellStart"/>
-      <w:r>
-        <w:t>where</w:t>
-      </w:r>
-      <w:proofErr w:type="spellEnd"/>
-      <w:r>
-        <w:t xml:space="preserve"> FROM boeking WHERE status = 'Niet betaald!');</w:t>
-      </w:r>
-    </w:p>
-    <w:p>
-      <w:r>
+        <w:rPr>
+          <w:lang w:val="en-GB"/>
+        </w:rPr>
+        <w:t xml:space="preserve"> = (SELECT SUM(status) where FROM </w:t>
+      </w:r>
+      <w:proofErr w:type="spellStart"/>
+      <w:r>
+        <w:rPr>
+          <w:lang w:val="en-GB"/>
+        </w:rPr>
+        <w:t>boeking</w:t>
+      </w:r>
+      <w:proofErr w:type="spellEnd"/>
+      <w:r>
+        <w:rPr>
+          <w:lang w:val="en-GB"/>
+        </w:rPr>
+        <w:t xml:space="preserve"> WHERE status = '</w:t>
+      </w:r>
+      <w:proofErr w:type="spellStart"/>
+      <w:r>
+        <w:rPr>
+          <w:lang w:val="en-GB"/>
+        </w:rPr>
+        <w:t>Niet</w:t>
+      </w:r>
+      <w:proofErr w:type="spellEnd"/>
+      <w:r>
+        <w:rPr>
+          <w:lang w:val="en-GB"/>
+        </w:rPr>
+        <w:t xml:space="preserve"> </w:t>
+      </w:r>
+      <w:proofErr w:type="spellStart"/>
+      <w:r>
+        <w:rPr>
+          <w:lang w:val="en-GB"/>
+        </w:rPr>
+        <w:t>betaald</w:t>
+      </w:r>
+      <w:proofErr w:type="spellEnd"/>
+      <w:r>
+        <w:rPr>
+          <w:lang w:val="en-GB"/>
+        </w:rPr>
+        <w:t>!');</w:t>
+      </w:r>
+    </w:p>
+    <w:p>
+      <w:pPr>
+        <w:rPr>
+          <w:lang w:val="en-GB"/>
+        </w:rPr>
+      </w:pPr>
+      <w:r>
+        <w:rPr>
+          <w:lang w:val="en-GB"/>
+        </w:rPr>
         <w:t xml:space="preserve"> SET @</w:t>
       </w:r>
       <w:proofErr w:type="spellStart"/>
       <w:r>
+        <w:rPr>
+          <w:lang w:val="en-GB"/>
+        </w:rPr>
         <w:t>aantalRijen</w:t>
       </w:r>
       <w:proofErr w:type="spellEnd"/>
       <w:r>
+        <w:rPr>
+          <w:lang w:val="en-GB"/>
+        </w:rPr>
         <w:t xml:space="preserve"> = (SELECT COUNT(IFNULL(</w:t>
       </w:r>
       <w:proofErr w:type="spellStart"/>
       <w:r>
+        <w:rPr>
+          <w:lang w:val="en-GB"/>
+        </w:rPr>
         <w:t>Aantal_volwassenen</w:t>
       </w:r>
       <w:proofErr w:type="spellEnd"/>
       <w:r>
+        <w:rPr>
+          <w:lang w:val="en-GB"/>
+        </w:rPr>
         <w:t xml:space="preserve">, 1)) FROM </w:t>
       </w:r>
       <w:proofErr w:type="spellStart"/>
       <w:r>
+        <w:rPr>
+          <w:lang w:val="en-GB"/>
+        </w:rPr>
         <w:t>klant_statistieken</w:t>
       </w:r>
       <w:proofErr w:type="spellEnd"/>
       <w:r>
+        <w:rPr>
+          <w:lang w:val="en-GB"/>
+        </w:rPr>
         <w:t>);</w:t>
       </w:r>
     </w:p>
     <w:p>
-      <w:r>
+      <w:pPr>
+        <w:rPr>
+          <w:lang w:val="en-GB"/>
+        </w:rPr>
+      </w:pPr>
+      <w:r>
+        <w:rPr>
+          <w:lang w:val="en-GB"/>
+        </w:rPr>
         <w:t xml:space="preserve"> SET @datum = (SELECT CURDATE());</w:t>
       </w:r>
     </w:p>
     <w:p>
-      <w:r>
+      <w:pPr>
+        <w:rPr>
+          <w:lang w:val="en-GB"/>
+        </w:rPr>
+      </w:pPr>
+      <w:r>
+        <w:rPr>
+          <w:lang w:val="en-GB"/>
+        </w:rPr>
         <w:t>IF @</w:t>
       </w:r>
       <w:proofErr w:type="spellStart"/>
       <w:r>
+        <w:rPr>
+          <w:lang w:val="en-GB"/>
+        </w:rPr>
         <w:t>aantalRijen</w:t>
       </w:r>
       <w:proofErr w:type="spellEnd"/>
       <w:r>
+        <w:rPr>
+          <w:lang w:val="en-GB"/>
+        </w:rPr>
         <w:t xml:space="preserve"> = 0 THEN</w:t>
       </w:r>
     </w:p>
     <w:p>
       <w:r>
-        <w:t xml:space="preserve"> INSERT INTO </w:t>
+        <w:rPr>
+          <w:lang w:val="en-GB"/>
+        </w:rPr>
+        <w:t xml:space="preserve"> </w:t>
+      </w:r>
+      <w:r>
+        <w:t xml:space="preserve">INSERT INTO </w:t>
       </w:r>
       <w:proofErr w:type="spellStart"/>
       <w:r>
@@ -1833,132 +2524,175 @@
       </w:r>
     </w:p>
     <w:p>
-      <w:r>
-        <w:t xml:space="preserve"> END IF;</w:t>
-      </w:r>
-    </w:p>
-    <w:p>
-      <w:r>
+      <w:pPr>
+        <w:rPr>
+          <w:lang w:val="en-GB"/>
+        </w:rPr>
+      </w:pPr>
+      <w:r>
+        <w:t xml:space="preserve"> </w:t>
+      </w:r>
+      <w:r>
+        <w:rPr>
+          <w:lang w:val="en-GB"/>
+        </w:rPr>
+        <w:t>END IF;</w:t>
+      </w:r>
+    </w:p>
+    <w:p>
+      <w:pPr>
+        <w:rPr>
+          <w:lang w:val="en-GB"/>
+        </w:rPr>
+      </w:pPr>
+      <w:r>
+        <w:rPr>
+          <w:lang w:val="en-GB"/>
+        </w:rPr>
         <w:t>END$$</w:t>
       </w:r>
     </w:p>
     <w:p>
-      <w:r>
+      <w:pPr>
+        <w:rPr>
+          <w:lang w:val="en-GB"/>
+        </w:rPr>
+      </w:pPr>
+      <w:r>
+        <w:rPr>
+          <w:lang w:val="en-GB"/>
+        </w:rPr>
         <w:t>DELIMITER ;</w:t>
       </w:r>
     </w:p>
-    <w:p/>
-    <w:p/>
-    <w:p>
-      <w:pPr>
-        <w:rPr>
-          <w:sz w:val="32"/>
-          <w:szCs w:val="32"/>
-        </w:rPr>
-      </w:pPr>
-    </w:p>
-    <w:p>
-      <w:pPr>
-        <w:rPr>
-          <w:sz w:val="32"/>
-          <w:szCs w:val="32"/>
-        </w:rPr>
-      </w:pPr>
-    </w:p>
-    <w:p>
-      <w:pPr>
-        <w:rPr>
-          <w:sz w:val="32"/>
-          <w:szCs w:val="32"/>
-        </w:rPr>
-      </w:pPr>
-    </w:p>
-    <w:p>
-      <w:pPr>
-        <w:rPr>
-          <w:sz w:val="32"/>
-          <w:szCs w:val="32"/>
-        </w:rPr>
-      </w:pPr>
-    </w:p>
-    <w:p>
-      <w:pPr>
-        <w:rPr>
-          <w:sz w:val="32"/>
-          <w:szCs w:val="32"/>
-        </w:rPr>
-      </w:pPr>
-    </w:p>
-    <w:p>
-      <w:pPr>
-        <w:rPr>
-          <w:sz w:val="32"/>
-          <w:szCs w:val="32"/>
-        </w:rPr>
-      </w:pPr>
-    </w:p>
-    <w:p>
-      <w:pPr>
-        <w:rPr>
-          <w:sz w:val="32"/>
-          <w:szCs w:val="32"/>
-        </w:rPr>
-      </w:pPr>
-    </w:p>
-    <w:p>
-      <w:pPr>
-        <w:rPr>
-          <w:sz w:val="32"/>
-          <w:szCs w:val="32"/>
-        </w:rPr>
-      </w:pPr>
-    </w:p>
-    <w:p>
-      <w:pPr>
-        <w:rPr>
-          <w:sz w:val="32"/>
-          <w:szCs w:val="32"/>
-        </w:rPr>
-      </w:pPr>
-      <w:proofErr w:type="spellStart"/>
-      <w:r>
-        <w:rPr>
-          <w:sz w:val="32"/>
-          <w:szCs w:val="32"/>
+    <w:p>
+      <w:pPr>
+        <w:rPr>
+          <w:lang w:val="en-GB"/>
+        </w:rPr>
+      </w:pPr>
+    </w:p>
+    <w:p>
+      <w:pPr>
+        <w:rPr>
+          <w:lang w:val="en-GB"/>
+        </w:rPr>
+      </w:pPr>
+    </w:p>
+    <w:p>
+      <w:pPr>
+        <w:rPr>
+          <w:sz w:val="32"/>
+          <w:szCs w:val="32"/>
+          <w:lang w:val="en-GB"/>
+        </w:rPr>
+      </w:pPr>
+    </w:p>
+    <w:p>
+      <w:pPr>
+        <w:rPr>
+          <w:sz w:val="32"/>
+          <w:szCs w:val="32"/>
+          <w:lang w:val="en-GB"/>
+        </w:rPr>
+      </w:pPr>
+    </w:p>
+    <w:p>
+      <w:pPr>
+        <w:rPr>
+          <w:sz w:val="32"/>
+          <w:szCs w:val="32"/>
+          <w:lang w:val="en-GB"/>
+        </w:rPr>
+      </w:pPr>
+    </w:p>
+    <w:p>
+      <w:pPr>
+        <w:rPr>
+          <w:sz w:val="32"/>
+          <w:szCs w:val="32"/>
+          <w:lang w:val="en-GB"/>
+        </w:rPr>
+      </w:pPr>
+    </w:p>
+    <w:p>
+      <w:pPr>
+        <w:rPr>
+          <w:sz w:val="32"/>
+          <w:szCs w:val="32"/>
+          <w:lang w:val="en-GB"/>
+        </w:rPr>
+      </w:pPr>
+    </w:p>
+    <w:p>
+      <w:pPr>
+        <w:rPr>
+          <w:sz w:val="32"/>
+          <w:szCs w:val="32"/>
+          <w:lang w:val="en-GB"/>
+        </w:rPr>
+      </w:pPr>
+    </w:p>
+    <w:p>
+      <w:pPr>
+        <w:rPr>
+          <w:sz w:val="32"/>
+          <w:szCs w:val="32"/>
+          <w:lang w:val="en-GB"/>
+        </w:rPr>
+      </w:pPr>
+    </w:p>
+    <w:p>
+      <w:pPr>
+        <w:rPr>
+          <w:sz w:val="32"/>
+          <w:szCs w:val="32"/>
+          <w:lang w:val="en-GB"/>
+        </w:rPr>
+      </w:pPr>
+    </w:p>
+    <w:p>
+      <w:pPr>
+        <w:rPr>
+          <w:sz w:val="32"/>
+          <w:szCs w:val="32"/>
+          <w:lang w:val="en-GB"/>
+        </w:rPr>
+      </w:pPr>
+      <w:r>
+        <w:rPr>
+          <w:sz w:val="32"/>
+          <w:szCs w:val="32"/>
+          <w:lang w:val="en-GB"/>
         </w:rPr>
         <w:lastRenderedPageBreak/>
-        <w:t>Stored</w:t>
-      </w:r>
-      <w:proofErr w:type="spellEnd"/>
-      <w:r>
-        <w:rPr>
-          <w:sz w:val="32"/>
-          <w:szCs w:val="32"/>
+        <w:t xml:space="preserve">Stored functions -  </w:t>
+      </w:r>
+      <w:proofErr w:type="spellStart"/>
+      <w:r>
+        <w:rPr>
+          <w:sz w:val="32"/>
+          <w:szCs w:val="32"/>
+          <w:lang w:val="en-GB"/>
+        </w:rPr>
+        <w:t>vragen</w:t>
+      </w:r>
+      <w:proofErr w:type="spellEnd"/>
+      <w:r>
+        <w:rPr>
+          <w:sz w:val="32"/>
+          <w:szCs w:val="32"/>
+          <w:lang w:val="en-GB"/>
         </w:rPr>
         <w:t xml:space="preserve"> </w:t>
       </w:r>
-      <w:proofErr w:type="spellStart"/>
-      <w:r>
-        <w:rPr>
-          <w:sz w:val="32"/>
-          <w:szCs w:val="32"/>
-        </w:rPr>
-        <w:t>functions</w:t>
-      </w:r>
-      <w:proofErr w:type="spellEnd"/>
-      <w:r>
-        <w:rPr>
-          <w:sz w:val="32"/>
-          <w:szCs w:val="32"/>
-        </w:rPr>
-        <w:t xml:space="preserve"> -  vragen </w:t>
-      </w:r>
-    </w:p>
-    <w:p>
-      <w:pPr>
-        <w:rPr>
-          <w:sz w:val="32"/>
-          <w:szCs w:val="32"/>
+    </w:p>
+    <w:p>
+      <w:pPr>
+        <w:rPr>
+          <w:sz w:val="32"/>
+          <w:szCs w:val="32"/>
+          <w:lang w:val="en-GB"/>
         </w:rPr>
       </w:pPr>
     </w:p>
@@ -2205,48 +2939,136 @@
       </w:r>
     </w:p>
     <w:p>
-      <w:r>
+      <w:pPr>
+        <w:rPr>
+          <w:lang w:val="en-GB"/>
+        </w:rPr>
+      </w:pPr>
+      <w:r>
+        <w:rPr>
+          <w:lang w:val="en-GB"/>
+        </w:rPr>
         <w:t>RETURNS int(7) DETERMINISTIC</w:t>
       </w:r>
     </w:p>
     <w:p>
-      <w:r>
+      <w:pPr>
+        <w:rPr>
+          <w:lang w:val="en-GB"/>
+        </w:rPr>
+      </w:pPr>
+      <w:r>
+        <w:rPr>
+          <w:lang w:val="en-GB"/>
+        </w:rPr>
         <w:t>BEGIN</w:t>
       </w:r>
     </w:p>
     <w:p>
-      <w:r>
+      <w:pPr>
+        <w:rPr>
+          <w:lang w:val="en-GB"/>
+        </w:rPr>
+      </w:pPr>
+      <w:r>
+        <w:rPr>
+          <w:lang w:val="en-GB"/>
+        </w:rPr>
         <w:t>SET @</w:t>
       </w:r>
       <w:proofErr w:type="spellStart"/>
       <w:r>
+        <w:rPr>
+          <w:lang w:val="en-GB"/>
+        </w:rPr>
         <w:t>nieuwBedrag</w:t>
       </w:r>
       <w:proofErr w:type="spellEnd"/>
       <w:r>
-        <w:t xml:space="preserve"> = bedrag * (1 - belasting / 100);</w:t>
-      </w:r>
-    </w:p>
-    <w:p>
-      <w:r>
+        <w:rPr>
+          <w:lang w:val="en-GB"/>
+        </w:rPr>
+        <w:t xml:space="preserve"> = </w:t>
+      </w:r>
+      <w:proofErr w:type="spellStart"/>
+      <w:r>
+        <w:rPr>
+          <w:lang w:val="en-GB"/>
+        </w:rPr>
+        <w:t>bedrag</w:t>
+      </w:r>
+      <w:proofErr w:type="spellEnd"/>
+      <w:r>
+        <w:rPr>
+          <w:lang w:val="en-GB"/>
+        </w:rPr>
+        <w:t xml:space="preserve"> * (1 - </w:t>
+      </w:r>
+      <w:proofErr w:type="spellStart"/>
+      <w:r>
+        <w:rPr>
+          <w:lang w:val="en-GB"/>
+        </w:rPr>
+        <w:t>belasting</w:t>
+      </w:r>
+      <w:proofErr w:type="spellEnd"/>
+      <w:r>
+        <w:rPr>
+          <w:lang w:val="en-GB"/>
+        </w:rPr>
+        <w:t xml:space="preserve"> / 100);</w:t>
+      </w:r>
+    </w:p>
+    <w:p>
+      <w:pPr>
+        <w:rPr>
+          <w:lang w:val="en-GB"/>
+        </w:rPr>
+      </w:pPr>
+      <w:r>
+        <w:rPr>
+          <w:lang w:val="en-GB"/>
+        </w:rPr>
         <w:t>RETURN @</w:t>
       </w:r>
       <w:proofErr w:type="spellStart"/>
       <w:r>
+        <w:rPr>
+          <w:lang w:val="en-GB"/>
+        </w:rPr>
         <w:t>nieuwBedrag</w:t>
       </w:r>
       <w:proofErr w:type="spellEnd"/>
       <w:r>
+        <w:rPr>
+          <w:lang w:val="en-GB"/>
+        </w:rPr>
         <w:t>;</w:t>
       </w:r>
     </w:p>
     <w:p>
-      <w:r>
+      <w:pPr>
+        <w:rPr>
+          <w:lang w:val="en-GB"/>
+        </w:rPr>
+      </w:pPr>
+      <w:r>
+        <w:rPr>
+          <w:lang w:val="en-GB"/>
+        </w:rPr>
         <w:t>END $$</w:t>
       </w:r>
     </w:p>
     <w:p>
-      <w:r>
+      <w:pPr>
+        <w:rPr>
+          <w:lang w:val="en-GB"/>
+        </w:rPr>
+      </w:pPr>
+      <w:r>
+        <w:rPr>
+          <w:lang w:val="en-GB"/>
+        </w:rPr>
         <w:t>DELIMITER ;</w:t>
       </w:r>
     </w:p>
@@ -2255,61 +3077,134 @@
         <w:rPr>
           <w:sz w:val="32"/>
           <w:szCs w:val="32"/>
-        </w:rPr>
-      </w:pPr>
-    </w:p>
-    <w:p>
-      <w:pPr>
-        <w:rPr>
-          <w:sz w:val="32"/>
-          <w:szCs w:val="32"/>
-        </w:rPr>
-      </w:pPr>
-    </w:p>
-    <w:p>
-      <w:pPr>
-        <w:rPr>
-          <w:sz w:val="32"/>
-          <w:szCs w:val="32"/>
-        </w:rPr>
-      </w:pPr>
-    </w:p>
-    <w:p>
-      <w:pPr>
-        <w:rPr>
-          <w:sz w:val="32"/>
-          <w:szCs w:val="32"/>
-        </w:rPr>
-      </w:pPr>
-      <w:r>
-        <w:rPr>
-          <w:sz w:val="32"/>
-          <w:szCs w:val="32"/>
+          <w:lang w:val="en-GB"/>
+        </w:rPr>
+      </w:pPr>
+    </w:p>
+    <w:p>
+      <w:pPr>
+        <w:rPr>
+          <w:sz w:val="32"/>
+          <w:szCs w:val="32"/>
+          <w:lang w:val="en-GB"/>
+        </w:rPr>
+      </w:pPr>
+    </w:p>
+    <w:p>
+      <w:pPr>
+        <w:rPr>
+          <w:sz w:val="32"/>
+          <w:szCs w:val="32"/>
+          <w:lang w:val="en-GB"/>
+        </w:rPr>
+      </w:pPr>
+    </w:p>
+    <w:p>
+      <w:pPr>
+        <w:rPr>
+          <w:sz w:val="32"/>
+          <w:szCs w:val="32"/>
+          <w:lang w:val="en-GB"/>
+        </w:rPr>
+      </w:pPr>
+      <w:proofErr w:type="spellStart"/>
+      <w:r>
+        <w:rPr>
+          <w:sz w:val="32"/>
+          <w:szCs w:val="32"/>
+          <w:lang w:val="en-GB"/>
         </w:rPr>
         <w:lastRenderedPageBreak/>
-        <w:t>Opdracht 2</w:t>
-      </w:r>
-    </w:p>
-    <w:p>
-      <w:r>
+        <w:t>Opdracht</w:t>
+      </w:r>
+      <w:proofErr w:type="spellEnd"/>
+      <w:r>
+        <w:rPr>
+          <w:sz w:val="32"/>
+          <w:szCs w:val="32"/>
+          <w:lang w:val="en-GB"/>
+        </w:rPr>
+        <w:t xml:space="preserve"> 2</w:t>
+      </w:r>
+    </w:p>
+    <w:p>
+      <w:pPr>
+        <w:rPr>
+          <w:lang w:val="en-GB"/>
+        </w:rPr>
+      </w:pPr>
+      <w:r>
+        <w:rPr>
+          <w:lang w:val="en-GB"/>
+        </w:rPr>
         <w:t>DELIMITER $$</w:t>
       </w:r>
     </w:p>
     <w:p>
-      <w:r>
+      <w:pPr>
+        <w:rPr>
+          <w:lang w:val="en-GB"/>
+        </w:rPr>
+      </w:pPr>
+      <w:r>
+        <w:rPr>
+          <w:lang w:val="en-GB"/>
+        </w:rPr>
         <w:t xml:space="preserve">CREATE FUNCTION </w:t>
       </w:r>
       <w:proofErr w:type="spellStart"/>
       <w:r>
+        <w:rPr>
+          <w:lang w:val="en-GB"/>
+        </w:rPr>
         <w:t>newPrice</w:t>
       </w:r>
       <w:proofErr w:type="spellEnd"/>
       <w:r>
-        <w:t>(bedrag int(7), belasting int(7))</w:t>
-      </w:r>
-    </w:p>
-    <w:p>
-      <w:r>
+        <w:rPr>
+          <w:lang w:val="en-GB"/>
+        </w:rPr>
+        <w:t>(</w:t>
+      </w:r>
+      <w:proofErr w:type="spellStart"/>
+      <w:r>
+        <w:rPr>
+          <w:lang w:val="en-GB"/>
+        </w:rPr>
+        <w:t>bedrag</w:t>
+      </w:r>
+      <w:proofErr w:type="spellEnd"/>
+      <w:r>
+        <w:rPr>
+          <w:lang w:val="en-GB"/>
+        </w:rPr>
+        <w:t xml:space="preserve"> int(7), </w:t>
+      </w:r>
+      <w:proofErr w:type="spellStart"/>
+      <w:r>
+        <w:rPr>
+          <w:lang w:val="en-GB"/>
+        </w:rPr>
+        <w:t>belasting</w:t>
+      </w:r>
+      <w:proofErr w:type="spellEnd"/>
+      <w:r>
+        <w:rPr>
+          <w:lang w:val="en-GB"/>
+        </w:rPr>
+        <w:t xml:space="preserve"> int(7))</w:t>
+      </w:r>
+    </w:p>
+    <w:p>
+      <w:pPr>
+        <w:rPr>
+          <w:lang w:val="en-GB"/>
+        </w:rPr>
+      </w:pPr>
+      <w:r>
+        <w:rPr>
+          <w:lang w:val="en-GB"/>
+        </w:rPr>
         <w:t>RETURNS int(7) DETERMINISTIC</w:t>
       </w:r>
     </w:p>
@@ -2647,21 +3542,724 @@
       </w:r>
     </w:p>
     <w:p>
-      <w:proofErr w:type="spellStart"/>
-      <w:r>
-        <w:t>Stored</w:t>
-      </w:r>
-      <w:proofErr w:type="spellEnd"/>
-      <w:r>
-        <w:t xml:space="preserve"> </w:t>
-      </w:r>
-      <w:proofErr w:type="spellStart"/>
-      <w:r>
-        <w:t>function</w:t>
-      </w:r>
-      <w:proofErr w:type="spellEnd"/>
-      <w:r>
-        <w:t xml:space="preserve"> die een transaction moet doen </w:t>
+      <w:pPr>
+        <w:rPr>
+          <w:sz w:val="16"/>
+          <w:szCs w:val="16"/>
+        </w:rPr>
+      </w:pPr>
+    </w:p>
+    <w:p>
+      <w:pPr>
+        <w:rPr>
+          <w:sz w:val="16"/>
+          <w:szCs w:val="16"/>
+        </w:rPr>
+      </w:pPr>
+      <w:r>
+        <w:rPr>
+          <w:sz w:val="16"/>
+          <w:szCs w:val="16"/>
+        </w:rPr>
+        <w:t>START TRANSACTION;</w:t>
+      </w:r>
+    </w:p>
+    <w:p>
+      <w:pPr>
+        <w:rPr>
+          <w:sz w:val="16"/>
+          <w:szCs w:val="16"/>
+        </w:rPr>
+      </w:pPr>
+      <w:r>
+        <w:rPr>
+          <w:sz w:val="16"/>
+          <w:szCs w:val="16"/>
+        </w:rPr>
+        <w:tab/>
+      </w:r>
+    </w:p>
+    <w:p>
+      <w:pPr>
+        <w:rPr>
+          <w:sz w:val="16"/>
+          <w:szCs w:val="16"/>
+        </w:rPr>
+      </w:pPr>
+      <w:r>
+        <w:rPr>
+          <w:sz w:val="16"/>
+          <w:szCs w:val="16"/>
+        </w:rPr>
+        <w:t xml:space="preserve">   SAVEPOINT </w:t>
+      </w:r>
+      <w:proofErr w:type="spellStart"/>
+      <w:r>
+        <w:rPr>
+          <w:sz w:val="16"/>
+          <w:szCs w:val="16"/>
+        </w:rPr>
+        <w:t>beginInsert</w:t>
+      </w:r>
+      <w:proofErr w:type="spellEnd"/>
+    </w:p>
+    <w:p>
+      <w:pPr>
+        <w:rPr>
+          <w:sz w:val="16"/>
+          <w:szCs w:val="16"/>
+        </w:rPr>
+      </w:pPr>
+      <w:r>
+        <w:rPr>
+          <w:sz w:val="16"/>
+          <w:szCs w:val="16"/>
+        </w:rPr>
+        <w:t xml:space="preserve">   </w:t>
+      </w:r>
+    </w:p>
+    <w:p>
+      <w:pPr>
+        <w:rPr>
+          <w:sz w:val="16"/>
+          <w:szCs w:val="16"/>
+        </w:rPr>
+      </w:pPr>
+      <w:r>
+        <w:rPr>
+          <w:sz w:val="16"/>
+          <w:szCs w:val="16"/>
+        </w:rPr>
+        <w:t xml:space="preserve">   INSERT INTO `boeking`(`</w:t>
+      </w:r>
+      <w:proofErr w:type="spellStart"/>
+      <w:r>
+        <w:rPr>
+          <w:sz w:val="16"/>
+          <w:szCs w:val="16"/>
+        </w:rPr>
+        <w:t>Klantnr</w:t>
+      </w:r>
+      <w:proofErr w:type="spellEnd"/>
+      <w:r>
+        <w:rPr>
+          <w:sz w:val="16"/>
+          <w:szCs w:val="16"/>
+        </w:rPr>
+        <w:t>`, `</w:t>
+      </w:r>
+      <w:proofErr w:type="spellStart"/>
+      <w:r>
+        <w:rPr>
+          <w:sz w:val="16"/>
+          <w:szCs w:val="16"/>
+        </w:rPr>
+        <w:t>Reisnr</w:t>
+      </w:r>
+      <w:proofErr w:type="spellEnd"/>
+      <w:r>
+        <w:rPr>
+          <w:sz w:val="16"/>
+          <w:szCs w:val="16"/>
+        </w:rPr>
+        <w:t>`, `Boekdatum`,`</w:t>
+      </w:r>
+      <w:proofErr w:type="spellStart"/>
+      <w:r>
+        <w:rPr>
+          <w:sz w:val="16"/>
+          <w:szCs w:val="16"/>
+        </w:rPr>
+        <w:t>Aantal_volwassenen</w:t>
+      </w:r>
+      <w:proofErr w:type="spellEnd"/>
+      <w:r>
+        <w:rPr>
+          <w:sz w:val="16"/>
+          <w:szCs w:val="16"/>
+        </w:rPr>
+        <w:t>`, `</w:t>
+      </w:r>
+      <w:proofErr w:type="spellStart"/>
+      <w:r>
+        <w:rPr>
+          <w:sz w:val="16"/>
+          <w:szCs w:val="16"/>
+        </w:rPr>
+        <w:t>Aantal_kids</w:t>
+      </w:r>
+      <w:proofErr w:type="spellEnd"/>
+      <w:r>
+        <w:rPr>
+          <w:sz w:val="16"/>
+          <w:szCs w:val="16"/>
+        </w:rPr>
+        <w:t>`, `</w:t>
+      </w:r>
+      <w:proofErr w:type="spellStart"/>
+      <w:r>
+        <w:rPr>
+          <w:sz w:val="16"/>
+          <w:szCs w:val="16"/>
+        </w:rPr>
+        <w:t>Betaald_bedrag</w:t>
+      </w:r>
+      <w:proofErr w:type="spellEnd"/>
+      <w:r>
+        <w:rPr>
+          <w:sz w:val="16"/>
+          <w:szCs w:val="16"/>
+        </w:rPr>
+        <w:t>`, `status`)</w:t>
+      </w:r>
+    </w:p>
+    <w:p>
+      <w:pPr>
+        <w:rPr>
+          <w:sz w:val="16"/>
+          <w:szCs w:val="16"/>
+          <w:lang w:val="en-GB"/>
+        </w:rPr>
+      </w:pPr>
+      <w:r>
+        <w:rPr>
+          <w:sz w:val="16"/>
+          <w:szCs w:val="16"/>
+        </w:rPr>
+        <w:t xml:space="preserve">   </w:t>
+      </w:r>
+      <w:r>
+        <w:rPr>
+          <w:sz w:val="16"/>
+          <w:szCs w:val="16"/>
+          <w:lang w:val="en-GB"/>
+        </w:rPr>
+        <w:t>VALUES (7,15,CURDATE(),2,2,500.00, "");</w:t>
+      </w:r>
+    </w:p>
+    <w:p>
+      <w:pPr>
+        <w:rPr>
+          <w:sz w:val="16"/>
+          <w:szCs w:val="16"/>
+          <w:lang w:val="en-GB"/>
+        </w:rPr>
+      </w:pPr>
+    </w:p>
+    <w:p>
+      <w:pPr>
+        <w:rPr>
+          <w:sz w:val="16"/>
+          <w:szCs w:val="16"/>
+          <w:lang w:val="en-GB"/>
+        </w:rPr>
+      </w:pPr>
+      <w:r>
+        <w:rPr>
+          <w:sz w:val="16"/>
+          <w:szCs w:val="16"/>
+          <w:lang w:val="en-GB"/>
+        </w:rPr>
+        <w:t xml:space="preserve">   SAVEPOINT </w:t>
+      </w:r>
+      <w:proofErr w:type="spellStart"/>
+      <w:r>
+        <w:rPr>
+          <w:sz w:val="16"/>
+          <w:szCs w:val="16"/>
+          <w:lang w:val="en-GB"/>
+        </w:rPr>
+        <w:t>FirstInsert</w:t>
+      </w:r>
+      <w:proofErr w:type="spellEnd"/>
+      <w:r>
+        <w:rPr>
+          <w:sz w:val="16"/>
+          <w:szCs w:val="16"/>
+          <w:lang w:val="en-GB"/>
+        </w:rPr>
+        <w:t>;</w:t>
+      </w:r>
+    </w:p>
+    <w:p>
+      <w:pPr>
+        <w:rPr>
+          <w:sz w:val="16"/>
+          <w:szCs w:val="16"/>
+          <w:lang w:val="en-GB"/>
+        </w:rPr>
+      </w:pPr>
+    </w:p>
+    <w:p>
+      <w:pPr>
+        <w:rPr>
+          <w:sz w:val="16"/>
+          <w:szCs w:val="16"/>
+          <w:lang w:val="en-GB"/>
+        </w:rPr>
+      </w:pPr>
+      <w:r>
+        <w:rPr>
+          <w:sz w:val="16"/>
+          <w:szCs w:val="16"/>
+          <w:lang w:val="en-GB"/>
+        </w:rPr>
+        <w:t xml:space="preserve">  </w:t>
+      </w:r>
+      <w:bookmarkStart w:id="0" w:name="_GoBack"/>
+      <w:bookmarkEnd w:id="0"/>
+      <w:r>
+        <w:rPr>
+          <w:sz w:val="16"/>
+          <w:szCs w:val="16"/>
+          <w:lang w:val="en-GB"/>
+        </w:rPr>
+        <w:t xml:space="preserve">UPDATE </w:t>
+      </w:r>
+      <w:proofErr w:type="spellStart"/>
+      <w:r>
+        <w:rPr>
+          <w:sz w:val="16"/>
+          <w:szCs w:val="16"/>
+          <w:lang w:val="en-GB"/>
+        </w:rPr>
+        <w:t>boeking</w:t>
+      </w:r>
+      <w:proofErr w:type="spellEnd"/>
+      <w:r>
+        <w:rPr>
+          <w:sz w:val="16"/>
+          <w:szCs w:val="16"/>
+          <w:lang w:val="en-GB"/>
+        </w:rPr>
+        <w:t xml:space="preserve"> SET status = CASE</w:t>
+      </w:r>
+    </w:p>
+    <w:p>
+      <w:pPr>
+        <w:rPr>
+          <w:sz w:val="16"/>
+          <w:szCs w:val="16"/>
+        </w:rPr>
+      </w:pPr>
+      <w:r>
+        <w:rPr>
+          <w:sz w:val="16"/>
+          <w:szCs w:val="16"/>
+          <w:lang w:val="en-GB"/>
+        </w:rPr>
+        <w:t xml:space="preserve">    </w:t>
+      </w:r>
+      <w:r>
+        <w:rPr>
+          <w:sz w:val="16"/>
+          <w:szCs w:val="16"/>
+        </w:rPr>
+        <w:t xml:space="preserve">WHEN </w:t>
+      </w:r>
+      <w:proofErr w:type="spellStart"/>
+      <w:r>
+        <w:rPr>
+          <w:sz w:val="16"/>
+          <w:szCs w:val="16"/>
+        </w:rPr>
+        <w:t>Betaald_bedrag</w:t>
+      </w:r>
+      <w:proofErr w:type="spellEnd"/>
+      <w:r>
+        <w:rPr>
+          <w:sz w:val="16"/>
+          <w:szCs w:val="16"/>
+        </w:rPr>
+        <w:t xml:space="preserve"> &gt; 0 THEN "Betaald"</w:t>
+      </w:r>
+    </w:p>
+    <w:p>
+      <w:pPr>
+        <w:rPr>
+          <w:sz w:val="16"/>
+          <w:szCs w:val="16"/>
+        </w:rPr>
+      </w:pPr>
+      <w:r>
+        <w:rPr>
+          <w:sz w:val="16"/>
+          <w:szCs w:val="16"/>
+        </w:rPr>
+        <w:t xml:space="preserve">    WHEN </w:t>
+      </w:r>
+      <w:proofErr w:type="spellStart"/>
+      <w:r>
+        <w:rPr>
+          <w:sz w:val="16"/>
+          <w:szCs w:val="16"/>
+        </w:rPr>
+        <w:t>Betaald_bedrag</w:t>
+      </w:r>
+      <w:proofErr w:type="spellEnd"/>
+      <w:r>
+        <w:rPr>
+          <w:sz w:val="16"/>
+          <w:szCs w:val="16"/>
+        </w:rPr>
+        <w:t xml:space="preserve"> &lt;= 0 THEN "Niet betaald!"</w:t>
+      </w:r>
+    </w:p>
+    <w:p>
+      <w:pPr>
+        <w:rPr>
+          <w:sz w:val="16"/>
+          <w:szCs w:val="16"/>
+          <w:lang w:val="en-GB"/>
+        </w:rPr>
+      </w:pPr>
+      <w:r>
+        <w:rPr>
+          <w:sz w:val="16"/>
+          <w:szCs w:val="16"/>
+        </w:rPr>
+        <w:t xml:space="preserve">    </w:t>
+      </w:r>
+      <w:r>
+        <w:rPr>
+          <w:sz w:val="16"/>
+          <w:szCs w:val="16"/>
+          <w:lang w:val="en-GB"/>
+        </w:rPr>
+        <w:t>ELSE "NIET BETAALD!"</w:t>
+      </w:r>
+    </w:p>
+    <w:p>
+      <w:pPr>
+        <w:rPr>
+          <w:sz w:val="16"/>
+          <w:szCs w:val="16"/>
+          <w:lang w:val="en-GB"/>
+        </w:rPr>
+      </w:pPr>
+      <w:r>
+        <w:rPr>
+          <w:sz w:val="16"/>
+          <w:szCs w:val="16"/>
+          <w:lang w:val="en-GB"/>
+        </w:rPr>
+        <w:t xml:space="preserve">    END</w:t>
+      </w:r>
+    </w:p>
+    <w:p>
+      <w:pPr>
+        <w:rPr>
+          <w:sz w:val="16"/>
+          <w:szCs w:val="16"/>
+          <w:lang w:val="en-GB"/>
+        </w:rPr>
+      </w:pPr>
+      <w:r>
+        <w:rPr>
+          <w:sz w:val="16"/>
+          <w:szCs w:val="16"/>
+          <w:lang w:val="en-GB"/>
+        </w:rPr>
+        <w:t xml:space="preserve">    WHERE 1;</w:t>
+      </w:r>
+    </w:p>
+    <w:p>
+      <w:pPr>
+        <w:rPr>
+          <w:sz w:val="16"/>
+          <w:szCs w:val="16"/>
+          <w:lang w:val="en-GB"/>
+        </w:rPr>
+      </w:pPr>
+    </w:p>
+    <w:p>
+      <w:pPr>
+        <w:rPr>
+          <w:sz w:val="16"/>
+          <w:szCs w:val="16"/>
+          <w:lang w:val="en-GB"/>
+        </w:rPr>
+      </w:pPr>
+      <w:r>
+        <w:rPr>
+          <w:sz w:val="16"/>
+          <w:szCs w:val="16"/>
+          <w:lang w:val="en-GB"/>
+        </w:rPr>
+        <w:t xml:space="preserve">   SAVEPOINT </w:t>
+      </w:r>
+      <w:proofErr w:type="spellStart"/>
+      <w:r>
+        <w:rPr>
+          <w:sz w:val="16"/>
+          <w:szCs w:val="16"/>
+          <w:lang w:val="en-GB"/>
+        </w:rPr>
+        <w:t>SecondInsert</w:t>
+      </w:r>
+      <w:proofErr w:type="spellEnd"/>
+      <w:r>
+        <w:rPr>
+          <w:sz w:val="16"/>
+          <w:szCs w:val="16"/>
+          <w:lang w:val="en-GB"/>
+        </w:rPr>
+        <w:t>;</w:t>
+      </w:r>
+    </w:p>
+    <w:p>
+      <w:pPr>
+        <w:rPr>
+          <w:sz w:val="16"/>
+          <w:szCs w:val="16"/>
+          <w:lang w:val="en-GB"/>
+        </w:rPr>
+      </w:pPr>
+    </w:p>
+    <w:p>
+      <w:pPr>
+        <w:rPr>
+          <w:sz w:val="16"/>
+          <w:szCs w:val="16"/>
+        </w:rPr>
+      </w:pPr>
+      <w:r>
+        <w:rPr>
+          <w:sz w:val="16"/>
+          <w:szCs w:val="16"/>
+          <w:lang w:val="en-GB"/>
+        </w:rPr>
+        <w:t xml:space="preserve">  </w:t>
+      </w:r>
+      <w:r>
+        <w:rPr>
+          <w:sz w:val="16"/>
+          <w:szCs w:val="16"/>
+        </w:rPr>
+        <w:t>CALL boekingen();</w:t>
+      </w:r>
+    </w:p>
+    <w:p>
+      <w:pPr>
+        <w:rPr>
+          <w:sz w:val="16"/>
+          <w:szCs w:val="16"/>
+        </w:rPr>
+      </w:pPr>
+    </w:p>
+    <w:p>
+      <w:pPr>
+        <w:rPr>
+          <w:sz w:val="16"/>
+          <w:szCs w:val="16"/>
+        </w:rPr>
+      </w:pPr>
+      <w:r>
+        <w:rPr>
+          <w:sz w:val="16"/>
+          <w:szCs w:val="16"/>
+        </w:rPr>
+        <w:t xml:space="preserve">   INSERT INTO `boeking`(`</w:t>
+      </w:r>
+      <w:proofErr w:type="spellStart"/>
+      <w:r>
+        <w:rPr>
+          <w:sz w:val="16"/>
+          <w:szCs w:val="16"/>
+        </w:rPr>
+        <w:t>Klantnr</w:t>
+      </w:r>
+      <w:proofErr w:type="spellEnd"/>
+      <w:r>
+        <w:rPr>
+          <w:sz w:val="16"/>
+          <w:szCs w:val="16"/>
+        </w:rPr>
+        <w:t>`, `</w:t>
+      </w:r>
+      <w:proofErr w:type="spellStart"/>
+      <w:r>
+        <w:rPr>
+          <w:sz w:val="16"/>
+          <w:szCs w:val="16"/>
+        </w:rPr>
+        <w:t>Reisnr</w:t>
+      </w:r>
+      <w:proofErr w:type="spellEnd"/>
+      <w:r>
+        <w:rPr>
+          <w:sz w:val="16"/>
+          <w:szCs w:val="16"/>
+        </w:rPr>
+        <w:t>`, `Boekdatum`,`</w:t>
+      </w:r>
+      <w:proofErr w:type="spellStart"/>
+      <w:r>
+        <w:rPr>
+          <w:sz w:val="16"/>
+          <w:szCs w:val="16"/>
+        </w:rPr>
+        <w:t>Aantal_volwassenen</w:t>
+      </w:r>
+      <w:proofErr w:type="spellEnd"/>
+      <w:r>
+        <w:rPr>
+          <w:sz w:val="16"/>
+          <w:szCs w:val="16"/>
+        </w:rPr>
+        <w:t>`, `</w:t>
+      </w:r>
+      <w:proofErr w:type="spellStart"/>
+      <w:r>
+        <w:rPr>
+          <w:sz w:val="16"/>
+          <w:szCs w:val="16"/>
+        </w:rPr>
+        <w:t>Aantal_kids</w:t>
+      </w:r>
+      <w:proofErr w:type="spellEnd"/>
+      <w:r>
+        <w:rPr>
+          <w:sz w:val="16"/>
+          <w:szCs w:val="16"/>
+        </w:rPr>
+        <w:t>`, `</w:t>
+      </w:r>
+      <w:proofErr w:type="spellStart"/>
+      <w:r>
+        <w:rPr>
+          <w:sz w:val="16"/>
+          <w:szCs w:val="16"/>
+        </w:rPr>
+        <w:t>Betaald_bedrag</w:t>
+      </w:r>
+      <w:proofErr w:type="spellEnd"/>
+      <w:r>
+        <w:rPr>
+          <w:sz w:val="16"/>
+          <w:szCs w:val="16"/>
+        </w:rPr>
+        <w:t>`, `status`)</w:t>
+      </w:r>
+    </w:p>
+    <w:p>
+      <w:pPr>
+        <w:rPr>
+          <w:sz w:val="16"/>
+          <w:szCs w:val="16"/>
+          <w:lang w:val="en-GB"/>
+        </w:rPr>
+      </w:pPr>
+      <w:r>
+        <w:rPr>
+          <w:sz w:val="16"/>
+          <w:szCs w:val="16"/>
+        </w:rPr>
+        <w:t xml:space="preserve">    </w:t>
+      </w:r>
+      <w:r>
+        <w:rPr>
+          <w:sz w:val="16"/>
+          <w:szCs w:val="16"/>
+          <w:lang w:val="en-GB"/>
+        </w:rPr>
+        <w:t>VALUES (7,15,CURDATE(),2,2,500.00, "");</w:t>
+      </w:r>
+    </w:p>
+    <w:p>
+      <w:pPr>
+        <w:rPr>
+          <w:sz w:val="16"/>
+          <w:szCs w:val="16"/>
+          <w:lang w:val="en-GB"/>
+        </w:rPr>
+      </w:pPr>
+    </w:p>
+    <w:p>
+      <w:pPr>
+        <w:rPr>
+          <w:sz w:val="16"/>
+          <w:szCs w:val="16"/>
+          <w:lang w:val="en-GB"/>
+        </w:rPr>
+      </w:pPr>
+      <w:r>
+        <w:rPr>
+          <w:sz w:val="16"/>
+          <w:szCs w:val="16"/>
+          <w:lang w:val="en-GB"/>
+        </w:rPr>
+        <w:t xml:space="preserve">    SAVEPOINT </w:t>
+      </w:r>
+      <w:proofErr w:type="spellStart"/>
+      <w:r>
+        <w:rPr>
+          <w:sz w:val="16"/>
+          <w:szCs w:val="16"/>
+          <w:lang w:val="en-GB"/>
+        </w:rPr>
+        <w:t>ThirdInsert</w:t>
+      </w:r>
+      <w:proofErr w:type="spellEnd"/>
+    </w:p>
+    <w:p>
+      <w:pPr>
+        <w:rPr>
+          <w:sz w:val="16"/>
+          <w:szCs w:val="16"/>
+          <w:lang w:val="en-GB"/>
+        </w:rPr>
+      </w:pPr>
+    </w:p>
+    <w:p>
+      <w:pPr>
+        <w:rPr>
+          <w:sz w:val="16"/>
+          <w:szCs w:val="16"/>
+          <w:lang w:val="en-GB"/>
+        </w:rPr>
+      </w:pPr>
+      <w:r>
+        <w:rPr>
+          <w:sz w:val="16"/>
+          <w:szCs w:val="16"/>
+          <w:lang w:val="en-GB"/>
+        </w:rPr>
+        <w:t xml:space="preserve">   ROLLBACK TRANSACTION </w:t>
+      </w:r>
+      <w:proofErr w:type="spellStart"/>
+      <w:r>
+        <w:rPr>
+          <w:sz w:val="16"/>
+          <w:szCs w:val="16"/>
+          <w:lang w:val="en-GB"/>
+        </w:rPr>
+        <w:t>SecondInsert</w:t>
+      </w:r>
+      <w:proofErr w:type="spellEnd"/>
+    </w:p>
+    <w:p>
+      <w:pPr>
+        <w:rPr>
+          <w:sz w:val="16"/>
+          <w:szCs w:val="16"/>
+          <w:lang w:val="en-GB"/>
+        </w:rPr>
+      </w:pPr>
+    </w:p>
+    <w:p>
+      <w:pPr>
+        <w:rPr>
+          <w:sz w:val="16"/>
+          <w:szCs w:val="16"/>
+        </w:rPr>
+      </w:pPr>
+      <w:r>
+        <w:rPr>
+          <w:sz w:val="16"/>
+          <w:szCs w:val="16"/>
+        </w:rPr>
+        <w:t>CALL boekingen();</w:t>
       </w:r>
     </w:p>
     <w:p>
@@ -2684,6 +4282,7 @@
           <w:sz w:val="36"/>
           <w:szCs w:val="36"/>
         </w:rPr>
+        <w:lastRenderedPageBreak/>
         <w:t>Opdracht B</w:t>
       </w:r>
     </w:p>

</xml_diff>